<commit_message>
completed CN LAB 03
</commit_message>
<xml_diff>
--- a/CN LAB/CN_LAB_EXPERMINTS_2020.docx
+++ b/CN LAB/CN_LAB_EXPERMINTS_2020.docx
@@ -4479,7 +4479,7 @@
       <w:r>
         <w:rPr/>
         <w:drawing>
-          <wp:inline distT="0" distB="0" distL="0" distR="2540">
+          <wp:inline distT="0" distB="0" distL="0" distR="0">
             <wp:extent cx="5731510" cy="3412490"/>
             <wp:effectExtent l="0" t="0" r="0" b="0"/>
             <wp:docPr id="1" name="Picture 1" descr=""/>
@@ -4545,7 +4545,7 @@
       <w:r>
         <w:rPr/>
         <w:drawing>
-          <wp:inline distT="0" distB="0" distL="0" distR="2540">
+          <wp:inline distT="0" distB="0" distL="0" distR="0">
             <wp:extent cx="5731510" cy="1506855"/>
             <wp:effectExtent l="0" t="0" r="0" b="0"/>
             <wp:docPr id="2" name="Picture 2" descr=""/>
@@ -5696,7 +5696,7 @@
       <w:r>
         <w:rPr/>
         <w:drawing>
-          <wp:inline distT="0" distB="0" distL="0" distR="1270">
+          <wp:inline distT="0" distB="0" distL="0" distR="0">
             <wp:extent cx="5351780" cy="2819400"/>
             <wp:effectExtent l="0" t="0" r="0" b="0"/>
             <wp:docPr id="3" name="Picture 3" descr=""/>
@@ -5770,7 +5770,7 @@
       <w:r>
         <w:rPr/>
         <w:drawing>
-          <wp:inline distT="0" distB="9525" distL="0" distR="2540">
+          <wp:inline distT="0" distB="0" distL="0" distR="0">
             <wp:extent cx="5731510" cy="3076575"/>
             <wp:effectExtent l="0" t="0" r="0" b="0"/>
             <wp:docPr id="4" name="Picture 4" descr=""/>
@@ -6063,7 +6063,7 @@
       <w:r>
         <w:rPr/>
         <w:drawing>
-          <wp:inline distT="0" distB="0" distL="0" distR="2540">
+          <wp:inline distT="0" distB="0" distL="0" distR="0">
             <wp:extent cx="5731510" cy="4495800"/>
             <wp:effectExtent l="0" t="0" r="0" b="0"/>
             <wp:docPr id="5" name="Picture 5" descr=""/>
@@ -6702,7 +6702,7 @@
       <w:r>
         <w:rPr/>
         <w:drawing>
-          <wp:inline distT="0" distB="1270" distL="0" distR="2540">
+          <wp:inline distT="0" distB="0" distL="0" distR="0">
             <wp:extent cx="5731510" cy="2475230"/>
             <wp:effectExtent l="0" t="0" r="0" b="0"/>
             <wp:docPr id="6" name="Picture 16" descr=""/>
@@ -6834,7 +6834,7 @@
       <w:r>
         <w:rPr/>
         <w:drawing>
-          <wp:inline distT="0" distB="635" distL="0" distR="2540">
+          <wp:inline distT="0" distB="0" distL="0" distR="0">
             <wp:extent cx="5731510" cy="2571115"/>
             <wp:effectExtent l="0" t="0" r="0" b="0"/>
             <wp:docPr id="7" name="Picture 6" descr=""/>
@@ -7295,7 +7295,7 @@
       <w:r>
         <w:rPr/>
         <w:drawing>
-          <wp:inline distT="0" distB="0" distL="0" distR="2540">
+          <wp:inline distT="0" distB="0" distL="0" distR="0">
             <wp:extent cx="5731510" cy="675005"/>
             <wp:effectExtent l="0" t="0" r="0" b="0"/>
             <wp:docPr id="8" name="Picture 7" descr=""/>
@@ -7667,7 +7667,7 @@
       <w:r>
         <w:rPr/>
         <w:drawing>
-          <wp:inline distT="0" distB="0" distL="0" distR="2540">
+          <wp:inline distT="0" distB="0" distL="0" distR="0">
             <wp:extent cx="5731510" cy="1885950"/>
             <wp:effectExtent l="0" t="0" r="0" b="0"/>
             <wp:docPr id="9" name="Picture 10" descr=""/>
@@ -8776,7 +8776,7 @@
       <w:r>
         <w:rPr/>
         <w:drawing>
-          <wp:inline distT="0" distB="1270" distL="0" distR="2540">
+          <wp:inline distT="0" distB="0" distL="0" distR="0">
             <wp:extent cx="5731510" cy="3808730"/>
             <wp:effectExtent l="0" t="0" r="0" b="0"/>
             <wp:docPr id="10" name="Picture 11" descr=""/>
@@ -8891,7 +8891,7 @@
       <w:r>
         <w:rPr/>
         <w:drawing>
-          <wp:inline distT="0" distB="0" distL="0" distR="2540">
+          <wp:inline distT="0" distB="0" distL="0" distR="0">
             <wp:extent cx="5731510" cy="2934335"/>
             <wp:effectExtent l="0" t="0" r="0" b="0"/>
             <wp:docPr id="11" name="Picture 13" descr=""/>
@@ -9161,7 +9161,7 @@
       <w:r>
         <w:rPr/>
         <w:drawing>
-          <wp:inline distT="0" distB="0" distL="0" distR="2540">
+          <wp:inline distT="0" distB="0" distL="0" distR="0">
             <wp:extent cx="5731510" cy="3390900"/>
             <wp:effectExtent l="0" t="0" r="0" b="0"/>
             <wp:docPr id="13" name="Picture 15" descr=""/>
@@ -9225,6 +9225,8 @@
       </w:pPr>
       <w:rPr>
         <w:rFonts w:ascii="Symbol" w:hAnsi="Symbol" w:cs="Symbol" w:hint="default"/>
+        <w:sz w:val="24"/>
+        <w:rFonts w:cs="Symbol"/>
       </w:rPr>
     </w:lvl>
     <w:lvl w:ilvl="1">
@@ -9250,6 +9252,7 @@
       </w:pPr>
       <w:rPr>
         <w:rFonts w:ascii="Wingdings" w:hAnsi="Wingdings" w:cs="Wingdings" w:hint="default"/>
+        <w:rFonts w:cs="Wingdings"/>
       </w:rPr>
     </w:lvl>
     <w:lvl w:ilvl="3">
@@ -9262,6 +9265,7 @@
       </w:pPr>
       <w:rPr>
         <w:rFonts w:ascii="Symbol" w:hAnsi="Symbol" w:cs="Symbol" w:hint="default"/>
+        <w:rFonts w:cs="Symbol"/>
       </w:rPr>
     </w:lvl>
     <w:lvl w:ilvl="4">
@@ -9287,6 +9291,7 @@
       </w:pPr>
       <w:rPr>
         <w:rFonts w:ascii="Wingdings" w:hAnsi="Wingdings" w:cs="Wingdings" w:hint="default"/>
+        <w:rFonts w:cs="Wingdings"/>
       </w:rPr>
     </w:lvl>
     <w:lvl w:ilvl="6">
@@ -9299,6 +9304,7 @@
       </w:pPr>
       <w:rPr>
         <w:rFonts w:ascii="Symbol" w:hAnsi="Symbol" w:cs="Symbol" w:hint="default"/>
+        <w:rFonts w:cs="Symbol"/>
       </w:rPr>
     </w:lvl>
     <w:lvl w:ilvl="7">
@@ -9324,6 +9330,7 @@
       </w:pPr>
       <w:rPr>
         <w:rFonts w:ascii="Wingdings" w:hAnsi="Wingdings" w:cs="Wingdings" w:hint="default"/>
+        <w:rFonts w:cs="Wingdings"/>
       </w:rPr>
     </w:lvl>
   </w:abstractNum>
@@ -9338,6 +9345,8 @@
       </w:pPr>
       <w:rPr>
         <w:rFonts w:ascii="Symbol" w:hAnsi="Symbol" w:cs="Symbol" w:hint="default"/>
+        <w:sz w:val="24"/>
+        <w:rFonts w:cs="Symbol"/>
       </w:rPr>
     </w:lvl>
     <w:lvl w:ilvl="1">
@@ -9363,6 +9372,7 @@
       </w:pPr>
       <w:rPr>
         <w:rFonts w:ascii="Wingdings" w:hAnsi="Wingdings" w:cs="Wingdings" w:hint="default"/>
+        <w:rFonts w:cs="Wingdings"/>
       </w:rPr>
     </w:lvl>
     <w:lvl w:ilvl="3">
@@ -9375,6 +9385,7 @@
       </w:pPr>
       <w:rPr>
         <w:rFonts w:ascii="Symbol" w:hAnsi="Symbol" w:cs="Symbol" w:hint="default"/>
+        <w:rFonts w:cs="Symbol"/>
       </w:rPr>
     </w:lvl>
     <w:lvl w:ilvl="4">
@@ -9400,6 +9411,7 @@
       </w:pPr>
       <w:rPr>
         <w:rFonts w:ascii="Wingdings" w:hAnsi="Wingdings" w:cs="Wingdings" w:hint="default"/>
+        <w:rFonts w:cs="Wingdings"/>
       </w:rPr>
     </w:lvl>
     <w:lvl w:ilvl="6">
@@ -9412,6 +9424,7 @@
       </w:pPr>
       <w:rPr>
         <w:rFonts w:ascii="Symbol" w:hAnsi="Symbol" w:cs="Symbol" w:hint="default"/>
+        <w:rFonts w:cs="Symbol"/>
       </w:rPr>
     </w:lvl>
     <w:lvl w:ilvl="7">
@@ -9437,6 +9450,7 @@
       </w:pPr>
       <w:rPr>
         <w:rFonts w:ascii="Wingdings" w:hAnsi="Wingdings" w:cs="Wingdings" w:hint="default"/>
+        <w:rFonts w:cs="Wingdings"/>
       </w:rPr>
     </w:lvl>
   </w:abstractNum>
@@ -9690,7 +9704,6 @@
     <w:rPrDefault>
       <w:rPr>
         <w:rFonts w:ascii="Calibri" w:hAnsi="Calibri" w:eastAsia="Calibri" w:cs="DejaVu Sans"/>
-        <w:sz w:val="22"/>
         <w:szCs w:val="22"/>
         <w:lang w:val="en-IN" w:eastAsia="en-US" w:bidi="ar-SA"/>
       </w:rPr>
@@ -10084,7 +10097,7 @@
     </w:pPr>
     <w:rPr>
       <w:rFonts w:ascii="Calibri" w:hAnsi="Calibri" w:eastAsia="Calibri" w:cs="DejaVu Sans"/>
-      <w:color w:val="auto"/>
+      <w:color w:val="00000A"/>
       <w:sz w:val="22"/>
       <w:szCs w:val="22"/>
       <w:lang w:val="en-IN" w:eastAsia="en-US" w:bidi="ar-SA"/>
@@ -10152,18 +10165,149 @@
       <w:rFonts w:cs="Courier New"/>
     </w:rPr>
   </w:style>
+  <w:style w:type="character" w:styleId="ListLabel7">
+    <w:name w:val="ListLabel 7"/>
+    <w:qFormat/>
+    <w:rPr>
+      <w:rFonts w:cs="Symbol"/>
+      <w:sz w:val="24"/>
+    </w:rPr>
+  </w:style>
+  <w:style w:type="character" w:styleId="ListLabel8">
+    <w:name w:val="ListLabel 8"/>
+    <w:qFormat/>
+    <w:rPr>
+      <w:rFonts w:cs="Courier New"/>
+    </w:rPr>
+  </w:style>
+  <w:style w:type="character" w:styleId="ListLabel9">
+    <w:name w:val="ListLabel 9"/>
+    <w:qFormat/>
+    <w:rPr>
+      <w:rFonts w:cs="Wingdings"/>
+    </w:rPr>
+  </w:style>
+  <w:style w:type="character" w:styleId="ListLabel10">
+    <w:name w:val="ListLabel 10"/>
+    <w:qFormat/>
+    <w:rPr>
+      <w:rFonts w:cs="Symbol"/>
+    </w:rPr>
+  </w:style>
+  <w:style w:type="character" w:styleId="ListLabel11">
+    <w:name w:val="ListLabel 11"/>
+    <w:qFormat/>
+    <w:rPr>
+      <w:rFonts w:cs="Courier New"/>
+    </w:rPr>
+  </w:style>
+  <w:style w:type="character" w:styleId="ListLabel12">
+    <w:name w:val="ListLabel 12"/>
+    <w:qFormat/>
+    <w:rPr>
+      <w:rFonts w:cs="Wingdings"/>
+    </w:rPr>
+  </w:style>
+  <w:style w:type="character" w:styleId="ListLabel13">
+    <w:name w:val="ListLabel 13"/>
+    <w:qFormat/>
+    <w:rPr>
+      <w:rFonts w:cs="Symbol"/>
+    </w:rPr>
+  </w:style>
+  <w:style w:type="character" w:styleId="ListLabel14">
+    <w:name w:val="ListLabel 14"/>
+    <w:qFormat/>
+    <w:rPr>
+      <w:rFonts w:cs="Courier New"/>
+    </w:rPr>
+  </w:style>
+  <w:style w:type="character" w:styleId="ListLabel15">
+    <w:name w:val="ListLabel 15"/>
+    <w:qFormat/>
+    <w:rPr>
+      <w:rFonts w:cs="Wingdings"/>
+    </w:rPr>
+  </w:style>
+  <w:style w:type="character" w:styleId="ListLabel16">
+    <w:name w:val="ListLabel 16"/>
+    <w:qFormat/>
+    <w:rPr>
+      <w:rFonts w:cs="Symbol"/>
+      <w:sz w:val="24"/>
+    </w:rPr>
+  </w:style>
+  <w:style w:type="character" w:styleId="ListLabel17">
+    <w:name w:val="ListLabel 17"/>
+    <w:qFormat/>
+    <w:rPr>
+      <w:rFonts w:cs="Courier New"/>
+    </w:rPr>
+  </w:style>
+  <w:style w:type="character" w:styleId="ListLabel18">
+    <w:name w:val="ListLabel 18"/>
+    <w:qFormat/>
+    <w:rPr>
+      <w:rFonts w:cs="Wingdings"/>
+    </w:rPr>
+  </w:style>
+  <w:style w:type="character" w:styleId="ListLabel19">
+    <w:name w:val="ListLabel 19"/>
+    <w:qFormat/>
+    <w:rPr>
+      <w:rFonts w:cs="Symbol"/>
+    </w:rPr>
+  </w:style>
+  <w:style w:type="character" w:styleId="ListLabel20">
+    <w:name w:val="ListLabel 20"/>
+    <w:qFormat/>
+    <w:rPr>
+      <w:rFonts w:cs="Courier New"/>
+    </w:rPr>
+  </w:style>
+  <w:style w:type="character" w:styleId="ListLabel21">
+    <w:name w:val="ListLabel 21"/>
+    <w:qFormat/>
+    <w:rPr>
+      <w:rFonts w:cs="Wingdings"/>
+    </w:rPr>
+  </w:style>
+  <w:style w:type="character" w:styleId="ListLabel22">
+    <w:name w:val="ListLabel 22"/>
+    <w:qFormat/>
+    <w:rPr>
+      <w:rFonts w:cs="Symbol"/>
+    </w:rPr>
+  </w:style>
+  <w:style w:type="character" w:styleId="ListLabel23">
+    <w:name w:val="ListLabel 23"/>
+    <w:qFormat/>
+    <w:rPr>
+      <w:rFonts w:cs="Courier New"/>
+    </w:rPr>
+  </w:style>
+  <w:style w:type="character" w:styleId="ListLabel24">
+    <w:name w:val="ListLabel 24"/>
+    <w:qFormat/>
+    <w:rPr>
+      <w:rFonts w:cs="Wingdings"/>
+    </w:rPr>
+  </w:style>
   <w:style w:type="paragraph" w:styleId="Heading" w:customStyle="1">
     <w:name w:val="Heading"/>
+    <w:basedOn w:val="Normal"/>
     <w:next w:val="TextBody"/>
     <w:qFormat/>
     <w:pPr>
       <w:keepNext/>
       <w:widowControl w:val="false"/>
+      <w:bidi w:val="0"/>
       <w:spacing w:before="240" w:after="120"/>
+      <w:jc w:val="left"/>
     </w:pPr>
     <w:rPr>
       <w:rFonts w:ascii="Liberation Sans" w:hAnsi="Liberation Sans" w:eastAsia="Noto Sans CJK SC" w:cs="Lohit Devanagari"/>
-      <w:color w:val="auto"/>
+      <w:color w:val="00000A"/>
       <w:sz w:val="28"/>
       <w:szCs w:val="28"/>
       <w:lang w:val="en-IN" w:eastAsia="en-US" w:bidi="ar-SA"/>
@@ -10179,12 +10323,15 @@
   </w:style>
   <w:style w:type="paragraph" w:styleId="List">
     <w:name w:val="List"/>
+    <w:basedOn w:val="TextBody"/>
     <w:pPr>
       <w:widowControl w:val="false"/>
+      <w:bidi w:val="0"/>
+      <w:jc w:val="left"/>
     </w:pPr>
     <w:rPr>
-      <w:rFonts w:cs="Lohit Devanagari" w:ascii="Calibri" w:hAnsi="Calibri" w:eastAsia="Calibri"/>
-      <w:color w:val="auto"/>
+      <w:rFonts w:ascii="Calibri" w:hAnsi="Calibri" w:eastAsia="Calibri" w:cs="Lohit Devanagari"/>
+      <w:color w:val="00000A"/>
       <w:sz w:val="24"/>
       <w:szCs w:val="22"/>
       <w:lang w:val="en-IN" w:eastAsia="en-US" w:bidi="ar-SA"/>
@@ -10208,14 +10355,17 @@
   </w:style>
   <w:style w:type="paragraph" w:styleId="Index" w:customStyle="1">
     <w:name w:val="Index"/>
+    <w:basedOn w:val="Normal"/>
     <w:qFormat/>
     <w:pPr>
       <w:widowControl w:val="false"/>
       <w:suppressLineNumbers/>
+      <w:bidi w:val="0"/>
+      <w:jc w:val="left"/>
     </w:pPr>
     <w:rPr>
-      <w:rFonts w:cs="Lohit Devanagari" w:ascii="Calibri" w:hAnsi="Calibri" w:eastAsia="Calibri"/>
-      <w:color w:val="auto"/>
+      <w:rFonts w:ascii="Calibri" w:hAnsi="Calibri" w:eastAsia="Calibri" w:cs="Lohit Devanagari"/>
+      <w:color w:val="00000A"/>
       <w:sz w:val="24"/>
       <w:szCs w:val="22"/>
       <w:lang w:val="en-IN" w:eastAsia="en-US" w:bidi="ar-SA"/>
@@ -10227,13 +10377,15 @@
     <w:pPr>
       <w:widowControl w:val="false"/>
       <w:suppressLineNumbers/>
+      <w:bidi w:val="0"/>
       <w:spacing w:before="120" w:after="120"/>
+      <w:jc w:val="left"/>
     </w:pPr>
     <w:rPr>
-      <w:rFonts w:cs="Lohit Devanagari" w:ascii="Calibri" w:hAnsi="Calibri" w:eastAsia="Calibri"/>
+      <w:rFonts w:ascii="Calibri" w:hAnsi="Calibri" w:eastAsia="Calibri" w:cs="Lohit Devanagari"/>
       <w:i/>
       <w:iCs/>
-      <w:color w:val="auto"/>
+      <w:color w:val="00000A"/>
       <w:sz w:val="24"/>
       <w:szCs w:val="24"/>
       <w:lang w:val="en-IN" w:eastAsia="en-US" w:bidi="ar-SA"/>
@@ -10251,7 +10403,7 @@
     </w:pPr>
     <w:rPr>
       <w:rFonts w:ascii="Calibri" w:hAnsi="Calibri" w:eastAsia="Calibri" w:cs="DejaVu Sans"/>
-      <w:color w:val="auto"/>
+      <w:color w:val="00000A"/>
       <w:sz w:val="22"/>
       <w:szCs w:val="22"/>
       <w:lang w:val="en-IN" w:eastAsia="en-US" w:bidi="ar-SA"/>

</xml_diff>